<commit_message>
MAJ 1ere map , mal codé
</commit_message>
<xml_diff>
--- a/Doc/estimation_couts.docx
+++ b/Doc/estimation_couts.docx
@@ -286,7 +286,23 @@
           <w:szCs w:val="30"/>
           <w:u w:val="single"/>
         </w:rPr>
-        <w:t xml:space="preserve"> Alexandre / Yoan</w:t>
+        <w:t xml:space="preserve"> Alexandre /</w:t>
+      </w:r>
+      <w:r>
+        <w:rPr>
+          <w:sz w:val="30"/>
+          <w:szCs w:val="30"/>
+          <w:u w:val="single"/>
+        </w:rPr>
+        <w:t xml:space="preserve"> Clément /</w:t>
+      </w:r>
+      <w:r>
+        <w:rPr>
+          <w:sz w:val="30"/>
+          <w:szCs w:val="30"/>
+          <w:u w:val="single"/>
+        </w:rPr>
+        <w:t xml:space="preserve"> Yoan</w:t>
       </w:r>
     </w:p>
     <w:p>
@@ -297,15 +313,25 @@
           <w:numId w:val="2"/>
         </w:numPr>
         <w:rPr>
-          <w:color w:val="FF0000"/>
-        </w:rPr>
-      </w:pPr>
-      <w:r>
-        <w:rPr>
-          <w:color w:val="FF0000"/>
-        </w:rPr>
-        <w:t>Mise en place Codeigniter</w:t>
-      </w:r>
+          <w:b/>
+          <w:sz w:val="28"/>
+          <w:szCs w:val="28"/>
+        </w:rPr>
+      </w:pPr>
+      <w:r>
+        <w:rPr>
+          <w:color w:val="FF0000"/>
+        </w:rPr>
+        <w:t xml:space="preserve">Mise en place </w:t>
+      </w:r>
+      <w:proofErr w:type="spellStart"/>
+      <w:r>
+        <w:rPr>
+          <w:color w:val="FF0000"/>
+        </w:rPr>
+        <w:t>Codeigniter</w:t>
+      </w:r>
+      <w:proofErr w:type="spellEnd"/>
       <w:r>
         <w:rPr>
           <w:color w:val="FF0000"/>
@@ -350,6 +376,24 @@
         </w:rPr>
         <w:t xml:space="preserve"> 5h</w:t>
       </w:r>
+      <w:r>
+        <w:rPr>
+          <w:rStyle w:val="Titre1Car"/>
+        </w:rPr>
+        <w:t xml:space="preserve"> =&gt; </w:t>
+      </w:r>
+      <w:proofErr w:type="spellStart"/>
+      <w:r>
+        <w:rPr>
+          <w:rStyle w:val="Titre1Car"/>
+          <w:b/>
+          <w:color w:val="auto"/>
+          <w:sz w:val="28"/>
+          <w:szCs w:val="28"/>
+        </w:rPr>
+        <w:t>alex</w:t>
+      </w:r>
+      <w:proofErr w:type="spellEnd"/>
     </w:p>
     <w:p>
       <w:pPr>
@@ -380,6 +424,34 @@
         </w:rPr>
         <w:t>1h</w:t>
       </w:r>
+      <w:r>
+        <w:rPr>
+          <w:rStyle w:val="Titre1Car"/>
+        </w:rPr>
+        <w:t xml:space="preserve"> =&gt;</w:t>
+      </w:r>
+      <w:r>
+        <w:rPr>
+          <w:rStyle w:val="Titre1Car"/>
+          <w:b/>
+          <w:color w:val="auto"/>
+          <w:sz w:val="28"/>
+          <w:szCs w:val="28"/>
+        </w:rPr>
+        <w:t xml:space="preserve"> </w:t>
+      </w:r>
+      <w:proofErr w:type="spellStart"/>
+      <w:r>
+        <w:rPr>
+          <w:rStyle w:val="Titre1Car"/>
+          <w:b/>
+          <w:color w:val="auto"/>
+          <w:sz w:val="28"/>
+          <w:szCs w:val="28"/>
+        </w:rPr>
+        <w:t>alex</w:t>
+      </w:r>
+      <w:proofErr w:type="spellEnd"/>
     </w:p>
     <w:p>
       <w:pPr>
@@ -446,6 +518,24 @@
         </w:rPr>
         <w:t xml:space="preserve"> 3h</w:t>
       </w:r>
+      <w:r>
+        <w:rPr>
+          <w:rStyle w:val="Titre1Car"/>
+        </w:rPr>
+        <w:t xml:space="preserve"> =&gt; </w:t>
+      </w:r>
+      <w:proofErr w:type="spellStart"/>
+      <w:r>
+        <w:rPr>
+          <w:rStyle w:val="Titre1Car"/>
+          <w:b/>
+          <w:color w:val="auto"/>
+          <w:sz w:val="28"/>
+          <w:szCs w:val="28"/>
+        </w:rPr>
+        <w:t>clement</w:t>
+      </w:r>
+      <w:proofErr w:type="spellEnd"/>
     </w:p>
     <w:p>
       <w:pPr>
@@ -476,6 +566,34 @@
         </w:rPr>
         <w:t>10h</w:t>
       </w:r>
+      <w:r>
+        <w:rPr>
+          <w:rStyle w:val="Titre1Car"/>
+        </w:rPr>
+        <w:t xml:space="preserve"> =&gt;</w:t>
+      </w:r>
+      <w:r>
+        <w:rPr>
+          <w:rStyle w:val="Titre1Car"/>
+          <w:b/>
+          <w:color w:val="auto"/>
+          <w:sz w:val="28"/>
+          <w:szCs w:val="28"/>
+        </w:rPr>
+        <w:t xml:space="preserve"> </w:t>
+      </w:r>
+      <w:proofErr w:type="spellStart"/>
+      <w:r>
+        <w:rPr>
+          <w:rStyle w:val="Titre1Car"/>
+          <w:b/>
+          <w:color w:val="auto"/>
+          <w:sz w:val="28"/>
+          <w:szCs w:val="28"/>
+        </w:rPr>
+        <w:t>clement</w:t>
+      </w:r>
+      <w:proofErr w:type="spellEnd"/>
     </w:p>
     <w:p>
       <w:pPr>
@@ -719,6 +837,22 @@
         </w:rPr>
         <w:t>5h</w:t>
       </w:r>
+      <w:r>
+        <w:rPr>
+          <w:rStyle w:val="Titre1Car"/>
+        </w:rPr>
+        <w:t xml:space="preserve"> =&gt;</w:t>
+      </w:r>
+      <w:r>
+        <w:rPr>
+          <w:rStyle w:val="Titre1Car"/>
+          <w:b/>
+          <w:color w:val="auto"/>
+          <w:sz w:val="28"/>
+          <w:szCs w:val="28"/>
+        </w:rPr>
+        <w:t xml:space="preserve"> Thomas</w:t>
+      </w:r>
     </w:p>
     <w:p>
       <w:pPr>
@@ -750,6 +884,34 @@
         </w:rPr>
         <w:t>20h</w:t>
       </w:r>
+      <w:r>
+        <w:rPr>
+          <w:rStyle w:val="Titre1Car"/>
+        </w:rPr>
+        <w:t xml:space="preserve"> =&gt;</w:t>
+      </w:r>
+      <w:r>
+        <w:rPr>
+          <w:rStyle w:val="Titre1Car"/>
+          <w:b/>
+          <w:color w:val="auto"/>
+          <w:sz w:val="28"/>
+          <w:szCs w:val="28"/>
+        </w:rPr>
+        <w:t xml:space="preserve"> </w:t>
+      </w:r>
+      <w:proofErr w:type="spellStart"/>
+      <w:r>
+        <w:rPr>
+          <w:rStyle w:val="Titre1Car"/>
+          <w:b/>
+          <w:color w:val="auto"/>
+          <w:sz w:val="28"/>
+          <w:szCs w:val="28"/>
+        </w:rPr>
+        <w:t>clement</w:t>
+      </w:r>
+      <w:proofErr w:type="spellEnd"/>
     </w:p>
     <w:p>
       <w:pPr>
@@ -905,11 +1067,19 @@
         </w:rPr>
         <w:t xml:space="preserve">, </w:t>
       </w:r>
-      <w:r>
-        <w:rPr>
-          <w:color w:val="FF0000"/>
-        </w:rPr>
-        <w:t>mysql server</w:t>
+      <w:proofErr w:type="spellStart"/>
+      <w:r>
+        <w:rPr>
+          <w:color w:val="FF0000"/>
+        </w:rPr>
+        <w:t>mysql</w:t>
+      </w:r>
+      <w:proofErr w:type="spellEnd"/>
+      <w:r>
+        <w:rPr>
+          <w:color w:val="FF0000"/>
+        </w:rPr>
+        <w:t xml:space="preserve"> server</w:t>
       </w:r>
       <w:r>
         <w:rPr>
@@ -929,6 +1099,34 @@
         </w:rPr>
         <w:t xml:space="preserve"> 15h</w:t>
       </w:r>
+      <w:r>
+        <w:rPr>
+          <w:rStyle w:val="Titre1Car"/>
+        </w:rPr>
+        <w:t xml:space="preserve"> </w:t>
+      </w:r>
+      <w:proofErr w:type="spellStart"/>
+      <w:r>
+        <w:rPr>
+          <w:rStyle w:val="Titre1Car"/>
+          <w:b/>
+          <w:color w:val="auto"/>
+          <w:sz w:val="28"/>
+          <w:szCs w:val="28"/>
+        </w:rPr>
+        <w:t>clement</w:t>
+      </w:r>
+      <w:proofErr w:type="spellEnd"/>
+      <w:r>
+        <w:rPr>
+          <w:rStyle w:val="Titre1Car"/>
+          <w:b/>
+          <w:color w:val="auto"/>
+          <w:sz w:val="28"/>
+          <w:szCs w:val="28"/>
+        </w:rPr>
+        <w:t>/ thomas</w:t>
+      </w:r>
     </w:p>
     <w:p>
       <w:pPr>
@@ -983,6 +1181,34 @@
           <w:rStyle w:val="Titre1Car"/>
         </w:rPr>
         <w:t>h</w:t>
+      </w:r>
+      <w:r>
+        <w:rPr>
+          <w:rStyle w:val="Titre1Car"/>
+        </w:rPr>
+        <w:t xml:space="preserve"> </w:t>
+      </w:r>
+      <w:proofErr w:type="spellStart"/>
+      <w:r>
+        <w:rPr>
+          <w:rStyle w:val="Titre1Car"/>
+          <w:b/>
+          <w:color w:val="auto"/>
+          <w:sz w:val="28"/>
+          <w:szCs w:val="28"/>
+        </w:rPr>
+        <w:t>clement</w:t>
+      </w:r>
+      <w:proofErr w:type="spellEnd"/>
+      <w:r>
+        <w:rPr>
+          <w:rStyle w:val="Titre1Car"/>
+          <w:b/>
+          <w:color w:val="auto"/>
+          <w:sz w:val="28"/>
+          <w:szCs w:val="28"/>
+        </w:rPr>
+        <w:t>/ thomas</w:t>
       </w:r>
     </w:p>
     <w:p>
@@ -1163,7 +1389,16 @@
           <w:szCs w:val="30"/>
           <w:u w:val="single"/>
         </w:rPr>
-        <w:t>h obligatoire,</w:t>
+        <w:t>h obligatoire</w:t>
+      </w:r>
+      <w:proofErr w:type="gramStart"/>
+      <w:r>
+        <w:rPr>
+          <w:sz w:val="30"/>
+          <w:szCs w:val="30"/>
+          <w:u w:val="single"/>
+        </w:rPr>
+        <w:t>,</w:t>
       </w:r>
       <w:r>
         <w:rPr>
@@ -1179,7 +1414,16 @@
           <w:szCs w:val="30"/>
           <w:u w:val="single"/>
         </w:rPr>
-        <w:t>h facultatif) Y</w:t>
+        <w:t>h</w:t>
+      </w:r>
+      <w:proofErr w:type="gramEnd"/>
+      <w:r>
+        <w:rPr>
+          <w:sz w:val="30"/>
+          <w:szCs w:val="30"/>
+          <w:u w:val="single"/>
+        </w:rPr>
+        <w:t xml:space="preserve"> facultatif) Y</w:t>
       </w:r>
       <w:r>
         <w:rPr>
@@ -1235,6 +1479,22 @@
         </w:rPr>
         <w:t>10h</w:t>
       </w:r>
+      <w:r>
+        <w:rPr>
+          <w:rStyle w:val="Titre1Car"/>
+        </w:rPr>
+        <w:t xml:space="preserve"> =&gt; </w:t>
+      </w:r>
+      <w:r>
+        <w:rPr>
+          <w:rStyle w:val="Titre1Car"/>
+          <w:b/>
+          <w:color w:val="auto"/>
+          <w:sz w:val="24"/>
+          <w:szCs w:val="24"/>
+        </w:rPr>
+        <w:t>tous</w:t>
+      </w:r>
     </w:p>
     <w:p>
       <w:pPr>
@@ -1251,8 +1511,16 @@
         <w:rPr>
           <w:color w:val="FF0000"/>
         </w:rPr>
-        <w:t>Apprentissage c++</w:t>
-      </w:r>
+        <w:t xml:space="preserve">Apprentissage </w:t>
+      </w:r>
+      <w:proofErr w:type="spellStart"/>
+      <w:r>
+        <w:rPr>
+          <w:color w:val="FF0000"/>
+        </w:rPr>
+        <w:t>c++</w:t>
+      </w:r>
+      <w:proofErr w:type="spellEnd"/>
       <w:r>
         <w:rPr>
           <w:color w:val="FF0000"/>
@@ -1264,6 +1532,22 @@
           <w:rStyle w:val="Titre1Car"/>
         </w:rPr>
         <w:t>15h</w:t>
+      </w:r>
+      <w:r>
+        <w:rPr>
+          <w:rStyle w:val="Titre1Car"/>
+        </w:rPr>
+        <w:t xml:space="preserve"> =&gt;</w:t>
+      </w:r>
+      <w:r>
+        <w:rPr>
+          <w:rStyle w:val="Titre1Car"/>
+          <w:b/>
+          <w:color w:val="auto"/>
+          <w:sz w:val="24"/>
+          <w:szCs w:val="24"/>
+        </w:rPr>
+        <w:t xml:space="preserve"> tous</w:t>
       </w:r>
     </w:p>
     <w:p>
@@ -1320,6 +1604,56 @@
         </w:rPr>
         <w:t>h</w:t>
       </w:r>
+      <w:r>
+        <w:rPr>
+          <w:rStyle w:val="Titre1Car"/>
+        </w:rPr>
+        <w:t xml:space="preserve"> =&gt; </w:t>
+      </w:r>
+      <w:proofErr w:type="spellStart"/>
+      <w:r>
+        <w:rPr>
+          <w:rStyle w:val="Titre1Car"/>
+          <w:b/>
+          <w:color w:val="auto"/>
+          <w:sz w:val="24"/>
+          <w:szCs w:val="24"/>
+        </w:rPr>
+        <w:t>alex</w:t>
+      </w:r>
+      <w:proofErr w:type="spellEnd"/>
+      <w:r>
+        <w:rPr>
+          <w:rStyle w:val="Titre1Car"/>
+          <w:b/>
+          <w:color w:val="auto"/>
+          <w:sz w:val="24"/>
+          <w:szCs w:val="24"/>
+        </w:rPr>
+        <w:t xml:space="preserve"> (+ </w:t>
+      </w:r>
+      <w:proofErr w:type="spellStart"/>
+      <w:r>
+        <w:rPr>
+          <w:rStyle w:val="Titre1Car"/>
+          <w:b/>
+          <w:color w:val="auto"/>
+          <w:sz w:val="24"/>
+          <w:szCs w:val="24"/>
+        </w:rPr>
+        <w:t>yoan</w:t>
+      </w:r>
+      <w:proofErr w:type="spellEnd"/>
+      <w:r>
+        <w:rPr>
+          <w:rStyle w:val="Titre1Car"/>
+          <w:b/>
+          <w:color w:val="auto"/>
+          <w:sz w:val="24"/>
+          <w:szCs w:val="24"/>
+        </w:rPr>
+        <w:t>)</w:t>
+      </w:r>
     </w:p>
     <w:p>
       <w:pPr>
@@ -1356,6 +1690,24 @@
         </w:rPr>
         <w:t>5h</w:t>
       </w:r>
+      <w:r>
+        <w:rPr>
+          <w:rStyle w:val="Titre1Car"/>
+        </w:rPr>
+        <w:t xml:space="preserve"> =&gt; </w:t>
+      </w:r>
+      <w:proofErr w:type="spellStart"/>
+      <w:r>
+        <w:rPr>
+          <w:rStyle w:val="Titre1Car"/>
+          <w:b/>
+          <w:color w:val="auto"/>
+          <w:sz w:val="24"/>
+          <w:szCs w:val="24"/>
+        </w:rPr>
+        <w:t>alex</w:t>
+      </w:r>
+      <w:proofErr w:type="spellEnd"/>
     </w:p>
     <w:p>
       <w:pPr>
@@ -1386,6 +1738,34 @@
         </w:rPr>
         <w:t>5h</w:t>
       </w:r>
+      <w:r>
+        <w:rPr>
+          <w:rStyle w:val="Titre1Car"/>
+        </w:rPr>
+        <w:t xml:space="preserve"> =&gt;</w:t>
+      </w:r>
+      <w:r>
+        <w:rPr>
+          <w:rStyle w:val="Titre1Car"/>
+          <w:b/>
+          <w:color w:val="auto"/>
+          <w:sz w:val="24"/>
+          <w:szCs w:val="24"/>
+        </w:rPr>
+        <w:t xml:space="preserve"> </w:t>
+      </w:r>
+      <w:proofErr w:type="spellStart"/>
+      <w:r>
+        <w:rPr>
+          <w:rStyle w:val="Titre1Car"/>
+          <w:b/>
+          <w:color w:val="auto"/>
+          <w:sz w:val="24"/>
+          <w:szCs w:val="24"/>
+        </w:rPr>
+        <w:t>yoan</w:t>
+      </w:r>
+      <w:proofErr w:type="spellEnd"/>
     </w:p>
     <w:p>
       <w:pPr>
@@ -1414,7 +1794,21 @@
         <w:rPr>
           <w:color w:val="385623" w:themeColor="accent6" w:themeShade="80"/>
         </w:rPr>
-        <w:t>(low/medium/high)</w:t>
+        <w:t>(</w:t>
+      </w:r>
+      <w:proofErr w:type="spellStart"/>
+      <w:r>
+        <w:rPr>
+          <w:color w:val="385623" w:themeColor="accent6" w:themeShade="80"/>
+        </w:rPr>
+        <w:t>low</w:t>
+      </w:r>
+      <w:proofErr w:type="spellEnd"/>
+      <w:r>
+        <w:rPr>
+          <w:color w:val="385623" w:themeColor="accent6" w:themeShade="80"/>
+        </w:rPr>
+        <w:t>/medium/high)</w:t>
       </w:r>
       <w:r>
         <w:rPr>
@@ -1470,6 +1864,28 @@
         </w:rPr>
         <w:t>6h</w:t>
       </w:r>
+      <w:r>
+        <w:rPr>
+          <w:rStyle w:val="Titre1Car"/>
+          <w:b/>
+          <w:color w:val="auto"/>
+          <w:sz w:val="24"/>
+          <w:szCs w:val="24"/>
+        </w:rPr>
+        <w:t xml:space="preserve"> </w:t>
+      </w:r>
+      <w:proofErr w:type="spellStart"/>
+      <w:r>
+        <w:rPr>
+          <w:rStyle w:val="Titre1Car"/>
+          <w:b/>
+          <w:color w:val="auto"/>
+          <w:sz w:val="24"/>
+          <w:szCs w:val="24"/>
+        </w:rPr>
+        <w:t>clement</w:t>
+      </w:r>
+      <w:proofErr w:type="spellEnd"/>
     </w:p>
     <w:p>
       <w:pPr>
@@ -1479,26 +1895,80 @@
           <w:numId w:val="1"/>
         </w:numPr>
         <w:rPr>
-          <w:color w:val="FF0000"/>
-        </w:rPr>
-      </w:pPr>
-      <w:r>
-        <w:rPr>
-          <w:color w:val="FF0000"/>
-        </w:rPr>
-        <w:t>Gestion des combat/déplacements</w:t>
-      </w:r>
-      <w:r>
-        <w:rPr>
-          <w:color w:val="FF0000"/>
-        </w:rPr>
-        <w:t xml:space="preserve"> : </w:t>
+          <w:rStyle w:val="Titre1Car"/>
+          <w:rFonts w:asciiTheme="minorHAnsi" w:eastAsiaTheme="minorHAnsi" w:hAnsiTheme="minorHAnsi" w:cstheme="minorBidi"/>
+          <w:color w:val="FF0000"/>
+          <w:sz w:val="22"/>
+          <w:szCs w:val="22"/>
+        </w:rPr>
+      </w:pPr>
+      <w:r>
+        <w:rPr>
+          <w:color w:val="FF0000"/>
+        </w:rPr>
+        <w:t>Gestion des combat</w:t>
+      </w:r>
+      <w:r>
+        <w:rPr>
+          <w:color w:val="FF0000"/>
+        </w:rPr>
+        <w:t xml:space="preserve">: </w:t>
       </w:r>
       <w:r>
         <w:rPr>
           <w:rStyle w:val="Titre1Car"/>
         </w:rPr>
         <w:t>10h</w:t>
+      </w:r>
+      <w:r>
+        <w:rPr>
+          <w:rStyle w:val="Titre1Car"/>
+        </w:rPr>
+        <w:t xml:space="preserve"> =&gt; </w:t>
+      </w:r>
+      <w:proofErr w:type="spellStart"/>
+      <w:r>
+        <w:rPr>
+          <w:rStyle w:val="Titre1Car"/>
+          <w:b/>
+          <w:color w:val="auto"/>
+          <w:sz w:val="24"/>
+          <w:szCs w:val="24"/>
+        </w:rPr>
+        <w:t>clement</w:t>
+      </w:r>
+      <w:proofErr w:type="spellEnd"/>
+      <w:r>
+        <w:rPr>
+          <w:rStyle w:val="Titre1Car"/>
+          <w:b/>
+          <w:color w:val="auto"/>
+          <w:sz w:val="24"/>
+          <w:szCs w:val="24"/>
+        </w:rPr>
+        <w:t xml:space="preserve"> (+ </w:t>
+      </w:r>
+      <w:proofErr w:type="spellStart"/>
+      <w:r>
+        <w:rPr>
+          <w:rStyle w:val="Titre1Car"/>
+          <w:b/>
+          <w:color w:val="auto"/>
+          <w:sz w:val="24"/>
+          <w:szCs w:val="24"/>
+        </w:rPr>
+        <w:t>yoan</w:t>
+      </w:r>
+      <w:proofErr w:type="spellEnd"/>
+      <w:r>
+        <w:rPr>
+          <w:rStyle w:val="Titre1Car"/>
+          <w:b/>
+          <w:color w:val="auto"/>
+          <w:sz w:val="24"/>
+          <w:szCs w:val="24"/>
+        </w:rPr>
+        <w:t>)</w:t>
       </w:r>
     </w:p>
     <w:p>
@@ -1514,28 +1984,40 @@
       </w:pPr>
       <w:r>
         <w:rPr>
-          <w:color w:val="FF0000"/>
-        </w:rPr>
-        <w:t>Ajout d’un 2eme joueur humain (écran scindé)</w:t>
-      </w:r>
-      <w:r>
-        <w:rPr>
-          <w:color w:val="FF0000"/>
-        </w:rPr>
-        <w:t> :</w:t>
-      </w:r>
-      <w:r>
-        <w:rPr>
-          <w:color w:val="FF0000"/>
-        </w:rPr>
-        <w:t xml:space="preserve"> </w:t>
-      </w:r>
-      <w:r>
-        <w:rPr>
-          <w:rStyle w:val="Titre1Car"/>
-        </w:rPr>
-        <w:t>12h</w:t>
-      </w:r>
+          <w:rStyle w:val="Titre1Car"/>
+        </w:rPr>
+        <w:t xml:space="preserve">Gestion des </w:t>
+      </w:r>
+      <w:proofErr w:type="spellStart"/>
+      <w:r>
+        <w:rPr>
+          <w:rStyle w:val="Titre1Car"/>
+        </w:rPr>
+        <w:t>deplacements</w:t>
+      </w:r>
+      <w:proofErr w:type="spellEnd"/>
+      <w:r>
+        <w:rPr>
+          <w:rStyle w:val="Titre1Car"/>
+        </w:rPr>
+        <w:t xml:space="preserve"> : </w:t>
+      </w:r>
+      <w:r>
+        <w:rPr>
+          <w:color w:val="FF0000"/>
+        </w:rPr>
+        <w:t xml:space="preserve">10h =&gt; </w:t>
+      </w:r>
+      <w:proofErr w:type="spellStart"/>
+      <w:r>
+        <w:rPr>
+          <w:b/>
+          <w:sz w:val="24"/>
+          <w:szCs w:val="24"/>
+        </w:rPr>
+        <w:t>yoan</w:t>
+      </w:r>
+      <w:proofErr w:type="spellEnd"/>
     </w:p>
     <w:p>
       <w:pPr>
@@ -1545,27 +2027,51 @@
           <w:numId w:val="1"/>
         </w:numPr>
         <w:rPr>
-          <w:color w:val="385623" w:themeColor="accent6" w:themeShade="80"/>
-        </w:rPr>
-      </w:pPr>
-      <w:r>
-        <w:rPr>
-          <w:color w:val="385623" w:themeColor="accent6" w:themeShade="80"/>
-        </w:rPr>
-        <w:t>Contre l’IA</w:t>
-      </w:r>
-      <w:r>
-        <w:rPr>
-          <w:color w:val="385623" w:themeColor="accent6" w:themeShade="80"/>
-        </w:rPr>
-        <w:t xml:space="preserve"> : </w:t>
-      </w:r>
-      <w:r>
-        <w:rPr>
-          <w:rStyle w:val="Titre1Car"/>
-        </w:rPr>
-        <w:t>20h</w:t>
-      </w:r>
+          <w:color w:val="FF0000"/>
+        </w:rPr>
+      </w:pPr>
+      <w:r>
+        <w:rPr>
+          <w:color w:val="FF0000"/>
+        </w:rPr>
+        <w:t>Ajout d’un 2eme joueur humain (écran scindé)</w:t>
+      </w:r>
+      <w:r>
+        <w:rPr>
+          <w:color w:val="FF0000"/>
+        </w:rPr>
+        <w:t> :</w:t>
+      </w:r>
+      <w:r>
+        <w:rPr>
+          <w:color w:val="FF0000"/>
+        </w:rPr>
+        <w:t xml:space="preserve"> </w:t>
+      </w:r>
+      <w:r>
+        <w:rPr>
+          <w:rStyle w:val="Titre1Car"/>
+        </w:rPr>
+        <w:t>12h</w:t>
+      </w:r>
+      <w:r>
+        <w:rPr>
+          <w:rStyle w:val="Titre1Car"/>
+        </w:rPr>
+        <w:t xml:space="preserve"> </w:t>
+      </w:r>
+      <w:proofErr w:type="spellStart"/>
+      <w:r>
+        <w:rPr>
+          <w:rStyle w:val="Titre1Car"/>
+          <w:b/>
+          <w:color w:val="auto"/>
+          <w:sz w:val="24"/>
+          <w:szCs w:val="24"/>
+        </w:rPr>
+        <w:t>yoan</w:t>
+      </w:r>
+      <w:proofErr w:type="spellEnd"/>
     </w:p>
     <w:p>
       <w:pPr>
@@ -1582,19 +2088,19 @@
         <w:rPr>
           <w:color w:val="385623" w:themeColor="accent6" w:themeShade="80"/>
         </w:rPr>
-        <w:t>Contre un joueur en ligne</w:t>
-      </w:r>
-      <w:r>
-        <w:rPr>
-          <w:color w:val="385623" w:themeColor="accent6" w:themeShade="80"/>
-        </w:rPr>
-        <w:t> :</w:t>
-      </w:r>
-      <w:r>
-        <w:rPr>
-          <w:rStyle w:val="Titre1Car"/>
-        </w:rPr>
-        <w:t xml:space="preserve"> 30h</w:t>
+        <w:t>Contre l’IA</w:t>
+      </w:r>
+      <w:r>
+        <w:rPr>
+          <w:color w:val="385623" w:themeColor="accent6" w:themeShade="80"/>
+        </w:rPr>
+        <w:t xml:space="preserve"> : </w:t>
+      </w:r>
+      <w:r>
+        <w:rPr>
+          <w:rStyle w:val="Titre1Car"/>
+        </w:rPr>
+        <w:t>20h</w:t>
       </w:r>
     </w:p>
     <w:p>
@@ -1612,25 +2118,19 @@
         <w:rPr>
           <w:color w:val="385623" w:themeColor="accent6" w:themeShade="80"/>
         </w:rPr>
-        <w:t>Création de Carte aléatoire</w:t>
-      </w:r>
-      <w:r>
-        <w:rPr>
-          <w:color w:val="385623" w:themeColor="accent6" w:themeShade="80"/>
-        </w:rPr>
-        <w:t> </w:t>
-      </w:r>
-      <w:r>
-        <w:rPr>
-          <w:rStyle w:val="Titre1Car"/>
-        </w:rPr>
-        <w:t>:</w:t>
-      </w:r>
-      <w:r>
-        <w:rPr>
-          <w:rStyle w:val="Titre1Car"/>
-        </w:rPr>
-        <w:t xml:space="preserve"> 10h</w:t>
+        <w:t>Contre un joueur en ligne</w:t>
+      </w:r>
+      <w:r>
+        <w:rPr>
+          <w:color w:val="385623" w:themeColor="accent6" w:themeShade="80"/>
+        </w:rPr>
+        <w:t> :</w:t>
+      </w:r>
+      <w:r>
+        <w:rPr>
+          <w:rStyle w:val="Titre1Car"/>
+        </w:rPr>
+        <w:t xml:space="preserve"> 30h</w:t>
       </w:r>
     </w:p>
     <w:p>
@@ -1648,7 +2148,7 @@
         <w:rPr>
           <w:color w:val="385623" w:themeColor="accent6" w:themeShade="80"/>
         </w:rPr>
-        <w:t>Mise en place de quelques cheats</w:t>
+        <w:t>Création de Carte aléatoire</w:t>
       </w:r>
       <w:r>
         <w:rPr>
@@ -1658,15 +2158,15 @@
       </w:r>
       <w:r>
         <w:rPr>
-          <w:color w:val="385623" w:themeColor="accent6" w:themeShade="80"/>
-        </w:rPr>
-        <w:t xml:space="preserve">: </w:t>
-      </w:r>
-      <w:r>
-        <w:rPr>
-          <w:rStyle w:val="Titre1Car"/>
-        </w:rPr>
-        <w:t>2h</w:t>
+          <w:rStyle w:val="Titre1Car"/>
+        </w:rPr>
+        <w:t>:</w:t>
+      </w:r>
+      <w:r>
+        <w:rPr>
+          <w:rStyle w:val="Titre1Car"/>
+        </w:rPr>
+        <w:t xml:space="preserve"> 10h</w:t>
       </w:r>
     </w:p>
     <w:p>
@@ -1677,68 +2177,40 @@
           <w:numId w:val="1"/>
         </w:numPr>
         <w:rPr>
-          <w:color w:val="FF0000"/>
-        </w:rPr>
-      </w:pPr>
-      <w:r>
-        <w:rPr>
-          <w:color w:val="FF0000"/>
-        </w:rPr>
-        <w:t>Création de toutes les ressources nécessaires (images des personnages, de la carte etc....)</w:t>
-      </w:r>
-      <w:r>
-        <w:rPr>
-          <w:color w:val="FF0000"/>
-        </w:rPr>
-        <w:t xml:space="preserve"> : </w:t>
-      </w:r>
-      <w:r>
-        <w:rPr>
-          <w:rStyle w:val="Titre1Car"/>
-        </w:rPr>
-        <w:t>20h</w:t>
-      </w:r>
-    </w:p>
-    <w:p>
-      <w:r>
-        <w:rPr>
-          <w:sz w:val="40"/>
-          <w:szCs w:val="40"/>
-          <w:u w:val="single"/>
-        </w:rPr>
-        <w:t>Launcher</w:t>
-      </w:r>
-      <w:r>
-        <w:rPr>
-          <w:sz w:val="40"/>
-          <w:szCs w:val="40"/>
-          <w:u w:val="single"/>
-        </w:rPr>
-        <w:t xml:space="preserve"> (18h obligatoire, 10h facultatif)</w:t>
-      </w:r>
-      <w:r>
-        <w:rPr>
-          <w:sz w:val="40"/>
-          <w:szCs w:val="40"/>
-          <w:u w:val="single"/>
-        </w:rPr>
-        <w:t> :</w:t>
-      </w:r>
-      <w:r>
-        <w:rPr>
-          <w:sz w:val="40"/>
-          <w:szCs w:val="40"/>
-          <w:u w:val="single"/>
-        </w:rPr>
-        <w:t xml:space="preserve"> Thomas</w:t>
-      </w:r>
-      <w:r>
-        <w:rPr>
-          <w:sz w:val="40"/>
-          <w:szCs w:val="40"/>
-          <w:u w:val="single"/>
-        </w:rPr>
-        <w:t xml:space="preserve"> </w:t>
+          <w:color w:val="385623" w:themeColor="accent6" w:themeShade="80"/>
+        </w:rPr>
+      </w:pPr>
+      <w:r>
+        <w:rPr>
+          <w:color w:val="385623" w:themeColor="accent6" w:themeShade="80"/>
+        </w:rPr>
+        <w:t xml:space="preserve">Mise en place de quelques </w:t>
+      </w:r>
+      <w:proofErr w:type="spellStart"/>
+      <w:r>
+        <w:rPr>
+          <w:color w:val="385623" w:themeColor="accent6" w:themeShade="80"/>
+        </w:rPr>
+        <w:t>cheats</w:t>
+      </w:r>
+      <w:proofErr w:type="spellEnd"/>
+      <w:r>
+        <w:rPr>
+          <w:color w:val="385623" w:themeColor="accent6" w:themeShade="80"/>
+        </w:rPr>
+        <w:t> </w:t>
+      </w:r>
+      <w:r>
+        <w:rPr>
+          <w:color w:val="385623" w:themeColor="accent6" w:themeShade="80"/>
+        </w:rPr>
+        <w:t xml:space="preserve">: </w:t>
+      </w:r>
+      <w:r>
+        <w:rPr>
+          <w:rStyle w:val="Titre1Car"/>
+        </w:rPr>
+        <w:t>2h</w:t>
       </w:r>
     </w:p>
     <w:p>
@@ -1756,28 +2228,101 @@
         <w:rPr>
           <w:color w:val="FF0000"/>
         </w:rPr>
-        <w:t>Mise à jour  avec le cli</w:t>
-      </w:r>
-      <w:r>
-        <w:rPr>
-          <w:rStyle w:val="Titre1Car"/>
-          <w:color w:val="FF0000"/>
-          <w:sz w:val="22"/>
-          <w:szCs w:val="22"/>
-        </w:rPr>
-        <w:t>ent</w:t>
-      </w:r>
-      <w:r>
-        <w:rPr>
-          <w:color w:val="FF0000"/>
+        <w:t>Création de toutes les ressources nécessaires (images des personnages, de la carte etc....)</w:t>
+      </w:r>
+      <w:r>
+        <w:rPr>
+          <w:color w:val="FF0000"/>
+        </w:rPr>
+        <w:t xml:space="preserve"> : </w:t>
+      </w:r>
+      <w:r>
+        <w:rPr>
+          <w:rStyle w:val="Titre1Car"/>
+        </w:rPr>
+        <w:t>20h</w:t>
+      </w:r>
+      <w:r>
+        <w:rPr>
+          <w:rStyle w:val="Titre1Car"/>
         </w:rPr>
         <w:t xml:space="preserve"> </w:t>
       </w:r>
       <w:r>
         <w:rPr>
           <w:rStyle w:val="Titre1Car"/>
-        </w:rPr>
-        <w:t>15h</w:t>
+          <w:b/>
+          <w:color w:val="auto"/>
+          <w:sz w:val="24"/>
+          <w:szCs w:val="24"/>
+        </w:rPr>
+        <w:t xml:space="preserve">=&gt; </w:t>
+      </w:r>
+      <w:proofErr w:type="spellStart"/>
+      <w:r>
+        <w:rPr>
+          <w:rStyle w:val="Titre1Car"/>
+          <w:b/>
+          <w:color w:val="auto"/>
+          <w:sz w:val="24"/>
+          <w:szCs w:val="24"/>
+        </w:rPr>
+        <w:t>alex</w:t>
+      </w:r>
+      <w:proofErr w:type="spellEnd"/>
+      <w:r>
+        <w:rPr>
+          <w:rStyle w:val="Titre1Car"/>
+          <w:b/>
+          <w:color w:val="auto"/>
+          <w:sz w:val="24"/>
+          <w:szCs w:val="24"/>
+        </w:rPr>
+        <w:t xml:space="preserve"> + thomas</w:t>
+      </w:r>
+    </w:p>
+    <w:p>
+      <w:proofErr w:type="spellStart"/>
+      <w:r>
+        <w:rPr>
+          <w:sz w:val="40"/>
+          <w:szCs w:val="40"/>
+          <w:u w:val="single"/>
+        </w:rPr>
+        <w:t>Launcher</w:t>
+      </w:r>
+      <w:proofErr w:type="spellEnd"/>
+      <w:r>
+        <w:rPr>
+          <w:sz w:val="40"/>
+          <w:szCs w:val="40"/>
+          <w:u w:val="single"/>
+        </w:rPr>
+        <w:t xml:space="preserve"> (18h obligatoire, 10h facultatif)</w:t>
+      </w:r>
+      <w:r>
+        <w:rPr>
+          <w:sz w:val="40"/>
+          <w:szCs w:val="40"/>
+          <w:u w:val="single"/>
+        </w:rPr>
+        <w:t> :</w:t>
+      </w:r>
+      <w:r>
+        <w:rPr>
+          <w:sz w:val="40"/>
+          <w:szCs w:val="40"/>
+          <w:u w:val="single"/>
+        </w:rPr>
+        <w:t xml:space="preserve"> Thomas</w:t>
+      </w:r>
+      <w:r>
+        <w:rPr>
+          <w:sz w:val="40"/>
+          <w:szCs w:val="40"/>
+          <w:u w:val="single"/>
+        </w:rPr>
+        <w:t xml:space="preserve"> </w:t>
       </w:r>
     </w:p>
     <w:p>
@@ -1795,7 +2340,16 @@
         <w:rPr>
           <w:color w:val="FF0000"/>
         </w:rPr>
-        <w:t>Se connecter à son compte</w:t>
+        <w:t>Mise à jour  avec le cli</w:t>
+      </w:r>
+      <w:r>
+        <w:rPr>
+          <w:rStyle w:val="Titre1Car"/>
+          <w:color w:val="FF0000"/>
+          <w:sz w:val="22"/>
+          <w:szCs w:val="22"/>
+        </w:rPr>
+        <w:t>ent</w:t>
       </w:r>
       <w:r>
         <w:rPr>
@@ -1807,7 +2361,35 @@
         <w:rPr>
           <w:rStyle w:val="Titre1Car"/>
         </w:rPr>
-        <w:t>5h</w:t>
+        <w:t>15h</w:t>
+      </w:r>
+      <w:r>
+        <w:rPr>
+          <w:rStyle w:val="Titre1Car"/>
+        </w:rPr>
+        <w:t xml:space="preserve"> =&gt; </w:t>
+      </w:r>
+      <w:r>
+        <w:rPr>
+          <w:rStyle w:val="Titre1Car"/>
+          <w:b/>
+          <w:color w:val="auto"/>
+          <w:sz w:val="24"/>
+          <w:szCs w:val="24"/>
+        </w:rPr>
+        <w:t>tho</w:t>
+      </w:r>
+      <w:bookmarkStart w:id="0" w:name="_GoBack"/>
+      <w:bookmarkEnd w:id="0"/>
+      <w:r>
+        <w:rPr>
+          <w:rStyle w:val="Titre1Car"/>
+          <w:b/>
+          <w:color w:val="auto"/>
+          <w:sz w:val="24"/>
+          <w:szCs w:val="24"/>
+        </w:rPr>
+        <w:t>mas</w:t>
       </w:r>
     </w:p>
     <w:p>
@@ -1818,20 +2400,42 @@
           <w:numId w:val="1"/>
         </w:numPr>
         <w:rPr>
-          <w:color w:val="385623" w:themeColor="accent6" w:themeShade="80"/>
-        </w:rPr>
-      </w:pPr>
-      <w:r>
-        <w:rPr>
-          <w:color w:val="385623" w:themeColor="accent6" w:themeShade="80"/>
-        </w:rPr>
-        <w:t xml:space="preserve">Nouveauté/ actualité (liaison avec le site web) </w:t>
-      </w:r>
-      <w:r>
-        <w:rPr>
-          <w:rStyle w:val="Titre1Car"/>
-        </w:rPr>
-        <w:t>10h</w:t>
+          <w:color w:val="FF0000"/>
+        </w:rPr>
+      </w:pPr>
+      <w:r>
+        <w:rPr>
+          <w:color w:val="FF0000"/>
+        </w:rPr>
+        <w:t>Se connecter à son compte</w:t>
+      </w:r>
+      <w:r>
+        <w:rPr>
+          <w:color w:val="FF0000"/>
+        </w:rPr>
+        <w:t xml:space="preserve"> </w:t>
+      </w:r>
+      <w:r>
+        <w:rPr>
+          <w:rStyle w:val="Titre1Car"/>
+        </w:rPr>
+        <w:t>5h</w:t>
+      </w:r>
+      <w:r>
+        <w:rPr>
+          <w:rStyle w:val="Titre1Car"/>
+        </w:rPr>
+        <w:t xml:space="preserve"> =&gt; t</w:t>
+      </w:r>
+      <w:r>
+        <w:rPr>
+          <w:rStyle w:val="Titre1Car"/>
+          <w:b/>
+          <w:color w:val="auto"/>
+          <w:sz w:val="24"/>
+          <w:szCs w:val="24"/>
+        </w:rPr>
+        <w:t>homas</w:t>
       </w:r>
     </w:p>
     <w:p>
@@ -1842,6 +2446,30 @@
           <w:numId w:val="1"/>
         </w:numPr>
         <w:rPr>
+          <w:color w:val="385623" w:themeColor="accent6" w:themeShade="80"/>
+        </w:rPr>
+      </w:pPr>
+      <w:r>
+        <w:rPr>
+          <w:color w:val="385623" w:themeColor="accent6" w:themeShade="80"/>
+        </w:rPr>
+        <w:t xml:space="preserve">Nouveauté/ actualité (liaison avec le site web) </w:t>
+      </w:r>
+      <w:r>
+        <w:rPr>
+          <w:rStyle w:val="Titre1Car"/>
+        </w:rPr>
+        <w:t>10h</w:t>
+      </w:r>
+    </w:p>
+    <w:p>
+      <w:pPr>
+        <w:pStyle w:val="Paragraphedeliste"/>
+        <w:numPr>
+          <w:ilvl w:val="0"/>
+          <w:numId w:val="1"/>
+        </w:numPr>
+        <w:rPr>
           <w:rStyle w:val="Titre1Car"/>
           <w:rFonts w:asciiTheme="minorHAnsi" w:eastAsiaTheme="minorHAnsi" w:hAnsiTheme="minorHAnsi" w:cstheme="minorBidi"/>
           <w:color w:val="FF0000"/>
@@ -1861,33 +2489,61 @@
         </w:rPr>
         <w:t>3h</w:t>
       </w:r>
-    </w:p>
-    <w:p>
-      <w:pPr>
-        <w:rPr>
-          <w:color w:val="FF0000"/>
-        </w:rPr>
-      </w:pPr>
-    </w:p>
-    <w:p>
-      <w:pPr>
-        <w:rPr>
-          <w:color w:val="FF0000"/>
-        </w:rPr>
-      </w:pPr>
-      <w:r>
-        <w:rPr>
-          <w:color w:val="FF0000"/>
-        </w:rPr>
-        <w:t xml:space="preserve">Total : 181h obligatoire soit 7.5 jours , 113 facultatif soit 5 jours </w:t>
+      <w:r>
+        <w:rPr>
+          <w:rStyle w:val="Titre1Car"/>
+        </w:rPr>
+        <w:t xml:space="preserve"> =&gt; </w:t>
+      </w:r>
+      <w:r>
+        <w:rPr>
+          <w:rStyle w:val="Titre1Car"/>
+          <w:b/>
+          <w:color w:val="auto"/>
+          <w:sz w:val="24"/>
+          <w:szCs w:val="24"/>
+        </w:rPr>
+        <w:t>thomas</w:t>
+      </w:r>
+    </w:p>
+    <w:p>
+      <w:pPr>
+        <w:rPr>
+          <w:color w:val="FF0000"/>
+        </w:rPr>
+      </w:pPr>
+    </w:p>
+    <w:p>
+      <w:pPr>
+        <w:rPr>
+          <w:color w:val="FF0000"/>
+        </w:rPr>
+      </w:pPr>
+      <w:r>
+        <w:rPr>
+          <w:color w:val="FF0000"/>
+        </w:rPr>
+        <w:t xml:space="preserve">Total : 181h obligatoire soit 7.5 </w:t>
+      </w:r>
+      <w:proofErr w:type="gramStart"/>
+      <w:r>
+        <w:rPr>
+          <w:color w:val="FF0000"/>
+        </w:rPr>
+        <w:t>jours ,</w:t>
+      </w:r>
+      <w:proofErr w:type="gramEnd"/>
+      <w:r>
+        <w:rPr>
+          <w:color w:val="FF0000"/>
+        </w:rPr>
+        <w:t xml:space="preserve"> 113 facultatif soit 5 jours </w:t>
       </w:r>
     </w:p>
     <w:p>
       <w:r>
         <w:t>Soit si bien répartit 36h/personne</w:t>
       </w:r>
-      <w:bookmarkStart w:id="0" w:name="_GoBack"/>
-      <w:bookmarkEnd w:id="0"/>
     </w:p>
     <w:sectPr>
       <w:pgSz w:w="11906" w:h="16838"/>

</xml_diff>